<commit_message>
Finission de la maquette
</commit_message>
<xml_diff>
--- a/Docs/Projet Cisco Spec général.docx
+++ b/Docs/Projet Cisco Spec général.docx
@@ -1859,6 +1859,9 @@
       </w:pPr>
       <w:bookmarkStart w:id="7" w:name="_Toc14263537"/>
       <w:r>
+        <w:rPr>
+          <w:noProof/>
+        </w:rPr>
         <w:lastRenderedPageBreak/>
         <w:drawing>
           <wp:anchor distT="0" distB="0" distL="114300" distR="114300" simplePos="0" relativeHeight="251669504" behindDoc="1" locked="0" layoutInCell="1" allowOverlap="1" wp14:anchorId="4850113B">
@@ -1961,10 +1964,7 @@
         </w:drawing>
       </w:r>
       <w:r>
-        <w:t xml:space="preserve">Architecture </w:t>
-      </w:r>
-      <w:r>
-        <w:t>Réseau</w:t>
+        <w:t>Architecture Réseau</w:t>
       </w:r>
       <w:bookmarkEnd w:id="7"/>
     </w:p>
@@ -2104,8 +2104,40 @@
               <w:rPr>
                 <w:b w:val="0"/>
               </w:rPr>
-              <w:t>Echange fluide et utile</w:t>
-            </w:r>
+              <w:t>Echange</w:t>
+            </w:r>
+            <w:r>
+              <w:rPr>
+                <w:b w:val="0"/>
+              </w:rPr>
+              <w:t>s</w:t>
+            </w:r>
+            <w:r>
+              <w:rPr>
+                <w:b w:val="0"/>
+              </w:rPr>
+              <w:t xml:space="preserve"> fluide</w:t>
+            </w:r>
+            <w:r>
+              <w:rPr>
+                <w:b w:val="0"/>
+              </w:rPr>
+              <w:t>s</w:t>
+            </w:r>
+            <w:r>
+              <w:rPr>
+                <w:b w:val="0"/>
+              </w:rPr>
+              <w:t xml:space="preserve"> et </w:t>
+            </w:r>
+            <w:r>
+              <w:rPr>
+                <w:b w:val="0"/>
+              </w:rPr>
+              <w:t>bénéfiques</w:t>
+            </w:r>
+            <w:bookmarkStart w:id="10" w:name="_GoBack"/>
+            <w:bookmarkEnd w:id="10"/>
           </w:p>
         </w:tc>
         <w:tc>
@@ -2235,11 +2267,11 @@
       <w:pPr>
         <w:pStyle w:val="Titre1"/>
       </w:pPr>
-      <w:bookmarkStart w:id="10" w:name="_Toc14263540"/>
+      <w:bookmarkStart w:id="11" w:name="_Toc14263540"/>
       <w:r>
         <w:t>Répartitions des tâches</w:t>
       </w:r>
-      <w:bookmarkEnd w:id="10"/>
+      <w:bookmarkEnd w:id="11"/>
     </w:p>
     <w:p>
       <w:r>
@@ -2396,8 +2428,6 @@
       <w:r>
         <w:t>PHP sur le Raspberry</w:t>
       </w:r>
-      <w:bookmarkStart w:id="11" w:name="_GoBack"/>
-      <w:bookmarkEnd w:id="11"/>
     </w:p>
     <w:p>
       <w:r>
@@ -2914,6 +2944,7 @@
         <w:docPartUnique/>
       </w:docPartObj>
     </w:sdtPr>
+    <w:sdtEndPr/>
     <w:sdtContent>
       <w:sdt>
         <w:sdtPr>
@@ -2922,6 +2953,7 @@
           </w:rPr>
           <w:id w:val="1806425445"/>
         </w:sdtPr>
+        <w:sdtEndPr/>
         <w:sdtContent>
           <w:p>
             <w:pPr>
@@ -5229,7 +5261,7 @@
 </file>
 
 <file path=customXml/itemProps1.xml><?xml version="1.0" encoding="utf-8"?>
-<ds:datastoreItem xmlns:ds="http://schemas.openxmlformats.org/officeDocument/2006/customXml" ds:itemID="{744687E7-D76D-4FBB-AAE4-0EC862972A9C}">
+<ds:datastoreItem xmlns:ds="http://schemas.openxmlformats.org/officeDocument/2006/customXml" ds:itemID="{E214FE01-F38F-4ADD-B750-7BAEF23631A1}">
   <ds:schemaRefs>
     <ds:schemaRef ds:uri="http://schemas.openxmlformats.org/officeDocument/2006/bibliography"/>
   </ds:schemaRefs>

</xml_diff>

<commit_message>
Interface dans la doc
</commit_message>
<xml_diff>
--- a/Docs/Projet Cisco Spec général.docx
+++ b/Docs/Projet Cisco Spec général.docx
@@ -2136,8 +2136,6 @@
               </w:rPr>
               <w:t>bénéfiques</w:t>
             </w:r>
-            <w:bookmarkStart w:id="10" w:name="_GoBack"/>
-            <w:bookmarkEnd w:id="10"/>
           </w:p>
         </w:tc>
         <w:tc>
@@ -2267,11 +2265,11 @@
       <w:pPr>
         <w:pStyle w:val="Titre1"/>
       </w:pPr>
-      <w:bookmarkStart w:id="11" w:name="_Toc14263540"/>
+      <w:bookmarkStart w:id="10" w:name="_Toc14263540"/>
       <w:r>
         <w:t>Répartitions des tâches</w:t>
       </w:r>
-      <w:bookmarkEnd w:id="11"/>
+      <w:bookmarkEnd w:id="10"/>
     </w:p>
     <w:p>
       <w:r>
@@ -2461,12 +2459,12 @@
       <w:pPr>
         <w:pStyle w:val="Titre1"/>
       </w:pPr>
-      <w:bookmarkStart w:id="12" w:name="_Toc14263541"/>
+      <w:bookmarkStart w:id="11" w:name="_Toc14263541"/>
       <w:r>
         <w:lastRenderedPageBreak/>
         <w:t>Maquette IHM</w:t>
       </w:r>
-      <w:bookmarkEnd w:id="12"/>
+      <w:bookmarkEnd w:id="11"/>
     </w:p>
     <w:tbl>
       <w:tblPr>
@@ -2787,7 +2785,7 @@
       <w:pPr>
         <w:pStyle w:val="Titre1"/>
       </w:pPr>
-      <w:bookmarkStart w:id="13" w:name="_Toc14263542"/>
+      <w:bookmarkStart w:id="12" w:name="_Toc14263542"/>
       <w:r>
         <w:rPr>
           <w:noProof/>
@@ -2881,24 +2879,619 @@
       <w:r>
         <w:t>Organisation de stockage</w:t>
       </w:r>
+      <w:bookmarkEnd w:id="12"/>
+    </w:p>
+    <w:p>
+      <w:r>
+        <w:t>Nous avons opté pour GitHub afin de gérer notre stockage ainsi que notre versioning. La solution git nous permettra de réaliser un batch afin de faire régulièrement une sauvegarde du serveur apache.</w:t>
+      </w:r>
+    </w:p>
+    <w:p>
+      <w:r>
+        <w:br w:type="page"/>
+      </w:r>
+    </w:p>
+    <w:p>
+      <w:pPr>
+        <w:pStyle w:val="Titre1"/>
+        <w:sectPr>
+          <w:headerReference w:type="default" r:id="rId19"/>
+          <w:footerReference w:type="default" r:id="rId20"/>
+          <w:pgSz w:w="11906" w:h="16838" w:code="9"/>
+          <w:pgMar w:top="1417" w:right="1417" w:bottom="1417" w:left="1417" w:header="708" w:footer="708" w:gutter="0"/>
+          <w:cols w:space="708"/>
+          <w:docGrid w:linePitch="360"/>
+        </w:sectPr>
+      </w:pPr>
+    </w:p>
+    <w:p>
+      <w:pPr>
+        <w:pStyle w:val="Titre1"/>
+      </w:pPr>
+      <w:r>
+        <w:rPr>
+          <w:noProof/>
+        </w:rPr>
+        <w:lastRenderedPageBreak/>
+        <w:drawing>
+          <wp:anchor distT="0" distB="0" distL="114300" distR="114300" simplePos="0" relativeHeight="251670528" behindDoc="1" locked="0" layoutInCell="1" allowOverlap="1">
+            <wp:simplePos x="0" y="0"/>
+            <wp:positionH relativeFrom="margin">
+              <wp:align>center</wp:align>
+            </wp:positionH>
+            <wp:positionV relativeFrom="paragraph">
+              <wp:posOffset>572770</wp:posOffset>
+            </wp:positionV>
+            <wp:extent cx="9959340" cy="5130800"/>
+            <wp:effectExtent l="0" t="0" r="3810" b="0"/>
+            <wp:wrapTight wrapText="bothSides">
+              <wp:wrapPolygon edited="0">
+                <wp:start x="0" y="0"/>
+                <wp:lineTo x="0" y="21493"/>
+                <wp:lineTo x="21567" y="21493"/>
+                <wp:lineTo x="21567" y="0"/>
+                <wp:lineTo x="0" y="0"/>
+              </wp:wrapPolygon>
+            </wp:wrapTight>
+            <wp:docPr id="14" name="Image 14"/>
+            <wp:cNvGraphicFramePr>
+              <a:graphicFrameLocks xmlns:a="http://schemas.openxmlformats.org/drawingml/2006/main" noChangeAspect="1"/>
+            </wp:cNvGraphicFramePr>
+            <a:graphic xmlns:a="http://schemas.openxmlformats.org/drawingml/2006/main">
+              <a:graphicData uri="http://schemas.openxmlformats.org/drawingml/2006/picture">
+                <pic:pic xmlns:pic="http://schemas.openxmlformats.org/drawingml/2006/picture">
+                  <pic:nvPicPr>
+                    <pic:cNvPr id="0" name="Picture 3"/>
+                    <pic:cNvPicPr>
+                      <a:picLocks noChangeAspect="1" noChangeArrowheads="1"/>
+                    </pic:cNvPicPr>
+                  </pic:nvPicPr>
+                  <pic:blipFill rotWithShape="1">
+                    <a:blip r:embed="rId21">
+                      <a:extLst>
+                        <a:ext uri="{28A0092B-C50C-407E-A947-70E740481C1C}">
+                          <a14:useLocalDpi xmlns:a14="http://schemas.microsoft.com/office/drawing/2010/main" val="0"/>
+                        </a:ext>
+                      </a:extLst>
+                    </a:blip>
+                    <a:srcRect r="482"/>
+                    <a:stretch/>
+                  </pic:blipFill>
+                  <pic:spPr bwMode="auto">
+                    <a:xfrm>
+                      <a:off x="0" y="0"/>
+                      <a:ext cx="9959340" cy="5130800"/>
+                    </a:xfrm>
+                    <a:prstGeom prst="rect">
+                      <a:avLst/>
+                    </a:prstGeom>
+                    <a:noFill/>
+                    <a:ln>
+                      <a:noFill/>
+                    </a:ln>
+                    <a:extLst>
+                      <a:ext uri="{53640926-AAD7-44D8-BBD7-CCE9431645EC}">
+                        <a14:shadowObscured xmlns:a14="http://schemas.microsoft.com/office/drawing/2010/main"/>
+                      </a:ext>
+                    </a:extLst>
+                  </pic:spPr>
+                </pic:pic>
+              </a:graphicData>
+            </a:graphic>
+            <wp14:sizeRelH relativeFrom="margin">
+              <wp14:pctWidth>0</wp14:pctWidth>
+            </wp14:sizeRelH>
+            <wp14:sizeRelV relativeFrom="margin">
+              <wp14:pctHeight>0</wp14:pctHeight>
+            </wp14:sizeRelV>
+          </wp:anchor>
+        </w:drawing>
+      </w:r>
+      <w:r>
+        <w:t>Interface Finale (</w:t>
+      </w:r>
+      <w:proofErr w:type="spellStart"/>
+      <w:r>
+        <w:t>React</w:t>
+      </w:r>
+      <w:proofErr w:type="spellEnd"/>
+      <w:r>
+        <w:t>)</w:t>
+      </w:r>
+    </w:p>
+    <w:p>
+      <w:bookmarkStart w:id="13" w:name="_GoBack"/>
       <w:bookmarkEnd w:id="13"/>
-    </w:p>
-    <w:p>
-      <w:r>
-        <w:t>Nous avons opté pour GitHub afin de gérer notre stockage ainsi que notre versioning. La solution git nous permettra de réaliser un batch afin de faire régulièrement une sauvegarde du serveur apache.</w:t>
-      </w:r>
-    </w:p>
-    <w:p>
-      <w:pPr>
-        <w:pStyle w:val="Titre1"/>
-      </w:pPr>
-    </w:p>
-    <w:p/>
+      <w:r>
+        <w:rPr>
+          <w:noProof/>
+        </w:rPr>
+        <w:lastRenderedPageBreak/>
+        <w:drawing>
+          <wp:anchor distT="0" distB="0" distL="114300" distR="114300" simplePos="0" relativeHeight="251671552" behindDoc="1" locked="0" layoutInCell="1" allowOverlap="1">
+            <wp:simplePos x="0" y="0"/>
+            <wp:positionH relativeFrom="margin">
+              <wp:align>center</wp:align>
+            </wp:positionH>
+            <wp:positionV relativeFrom="paragraph">
+              <wp:posOffset>0</wp:posOffset>
+            </wp:positionV>
+            <wp:extent cx="10114915" cy="5181600"/>
+            <wp:effectExtent l="0" t="0" r="635" b="0"/>
+            <wp:wrapTight wrapText="bothSides">
+              <wp:wrapPolygon edited="0">
+                <wp:start x="0" y="0"/>
+                <wp:lineTo x="0" y="21521"/>
+                <wp:lineTo x="21561" y="21521"/>
+                <wp:lineTo x="21561" y="0"/>
+                <wp:lineTo x="0" y="0"/>
+              </wp:wrapPolygon>
+            </wp:wrapTight>
+            <wp:docPr id="15" name="Image 15"/>
+            <wp:cNvGraphicFramePr>
+              <a:graphicFrameLocks xmlns:a="http://schemas.openxmlformats.org/drawingml/2006/main" noChangeAspect="1"/>
+            </wp:cNvGraphicFramePr>
+            <a:graphic xmlns:a="http://schemas.openxmlformats.org/drawingml/2006/main">
+              <a:graphicData uri="http://schemas.openxmlformats.org/drawingml/2006/picture">
+                <pic:pic xmlns:pic="http://schemas.openxmlformats.org/drawingml/2006/picture">
+                  <pic:nvPicPr>
+                    <pic:cNvPr id="0" name="Picture 5"/>
+                    <pic:cNvPicPr>
+                      <a:picLocks noChangeAspect="1" noChangeArrowheads="1"/>
+                    </pic:cNvPicPr>
+                  </pic:nvPicPr>
+                  <pic:blipFill>
+                    <a:blip r:embed="rId22">
+                      <a:extLst>
+                        <a:ext uri="{28A0092B-C50C-407E-A947-70E740481C1C}">
+                          <a14:useLocalDpi xmlns:a14="http://schemas.microsoft.com/office/drawing/2010/main" val="0"/>
+                        </a:ext>
+                      </a:extLst>
+                    </a:blip>
+                    <a:srcRect/>
+                    <a:stretch>
+                      <a:fillRect/>
+                    </a:stretch>
+                  </pic:blipFill>
+                  <pic:spPr bwMode="auto">
+                    <a:xfrm>
+                      <a:off x="0" y="0"/>
+                      <a:ext cx="10114915" cy="5181600"/>
+                    </a:xfrm>
+                    <a:prstGeom prst="rect">
+                      <a:avLst/>
+                    </a:prstGeom>
+                    <a:noFill/>
+                    <a:ln>
+                      <a:noFill/>
+                    </a:ln>
+                  </pic:spPr>
+                </pic:pic>
+              </a:graphicData>
+            </a:graphic>
+            <wp14:sizeRelH relativeFrom="margin">
+              <wp14:pctWidth>0</wp14:pctWidth>
+            </wp14:sizeRelH>
+            <wp14:sizeRelV relativeFrom="margin">
+              <wp14:pctHeight>0</wp14:pctHeight>
+            </wp14:sizeRelV>
+          </wp:anchor>
+        </w:drawing>
+      </w:r>
+    </w:p>
+    <w:p>
+      <w:r>
+        <w:br w:type="page"/>
+      </w:r>
+    </w:p>
+    <w:p>
+      <w:r>
+        <w:rPr>
+          <w:noProof/>
+        </w:rPr>
+        <w:lastRenderedPageBreak/>
+        <w:drawing>
+          <wp:anchor distT="0" distB="0" distL="114300" distR="114300" simplePos="0" relativeHeight="251672576" behindDoc="1" locked="0" layoutInCell="1" allowOverlap="1">
+            <wp:simplePos x="0" y="0"/>
+            <wp:positionH relativeFrom="margin">
+              <wp:align>center</wp:align>
+            </wp:positionH>
+            <wp:positionV relativeFrom="paragraph">
+              <wp:posOffset>13970</wp:posOffset>
+            </wp:positionV>
+            <wp:extent cx="10194290" cy="5232400"/>
+            <wp:effectExtent l="0" t="0" r="0" b="6350"/>
+            <wp:wrapTight wrapText="bothSides">
+              <wp:wrapPolygon edited="0">
+                <wp:start x="0" y="0"/>
+                <wp:lineTo x="0" y="21548"/>
+                <wp:lineTo x="21554" y="21548"/>
+                <wp:lineTo x="21554" y="0"/>
+                <wp:lineTo x="0" y="0"/>
+              </wp:wrapPolygon>
+            </wp:wrapTight>
+            <wp:docPr id="16" name="Image 16"/>
+            <wp:cNvGraphicFramePr>
+              <a:graphicFrameLocks xmlns:a="http://schemas.openxmlformats.org/drawingml/2006/main" noChangeAspect="1"/>
+            </wp:cNvGraphicFramePr>
+            <a:graphic xmlns:a="http://schemas.openxmlformats.org/drawingml/2006/main">
+              <a:graphicData uri="http://schemas.openxmlformats.org/drawingml/2006/picture">
+                <pic:pic xmlns:pic="http://schemas.openxmlformats.org/drawingml/2006/picture">
+                  <pic:nvPicPr>
+                    <pic:cNvPr id="0" name="Picture 7"/>
+                    <pic:cNvPicPr>
+                      <a:picLocks noChangeAspect="1" noChangeArrowheads="1"/>
+                    </pic:cNvPicPr>
+                  </pic:nvPicPr>
+                  <pic:blipFill>
+                    <a:blip r:embed="rId23">
+                      <a:extLst>
+                        <a:ext uri="{28A0092B-C50C-407E-A947-70E740481C1C}">
+                          <a14:useLocalDpi xmlns:a14="http://schemas.microsoft.com/office/drawing/2010/main" val="0"/>
+                        </a:ext>
+                      </a:extLst>
+                    </a:blip>
+                    <a:srcRect/>
+                    <a:stretch>
+                      <a:fillRect/>
+                    </a:stretch>
+                  </pic:blipFill>
+                  <pic:spPr bwMode="auto">
+                    <a:xfrm>
+                      <a:off x="0" y="0"/>
+                      <a:ext cx="10194290" cy="5232400"/>
+                    </a:xfrm>
+                    <a:prstGeom prst="rect">
+                      <a:avLst/>
+                    </a:prstGeom>
+                    <a:noFill/>
+                    <a:ln>
+                      <a:noFill/>
+                    </a:ln>
+                  </pic:spPr>
+                </pic:pic>
+              </a:graphicData>
+            </a:graphic>
+            <wp14:sizeRelH relativeFrom="margin">
+              <wp14:pctWidth>0</wp14:pctWidth>
+            </wp14:sizeRelH>
+            <wp14:sizeRelV relativeFrom="margin">
+              <wp14:pctHeight>0</wp14:pctHeight>
+            </wp14:sizeRelV>
+          </wp:anchor>
+        </w:drawing>
+      </w:r>
+    </w:p>
+    <w:p>
+      <w:r>
+        <w:br w:type="page"/>
+      </w:r>
+    </w:p>
+    <w:p>
+      <w:r>
+        <w:rPr>
+          <w:noProof/>
+        </w:rPr>
+        <w:lastRenderedPageBreak/>
+        <w:drawing>
+          <wp:anchor distT="0" distB="0" distL="114300" distR="114300" simplePos="0" relativeHeight="251673600" behindDoc="1" locked="0" layoutInCell="1" allowOverlap="1">
+            <wp:simplePos x="0" y="0"/>
+            <wp:positionH relativeFrom="margin">
+              <wp:align>center</wp:align>
+            </wp:positionH>
+            <wp:positionV relativeFrom="paragraph">
+              <wp:posOffset>0</wp:posOffset>
+            </wp:positionV>
+            <wp:extent cx="10321290" cy="5308600"/>
+            <wp:effectExtent l="0" t="0" r="3810" b="6350"/>
+            <wp:wrapTight wrapText="bothSides">
+              <wp:wrapPolygon edited="0">
+                <wp:start x="0" y="0"/>
+                <wp:lineTo x="0" y="21548"/>
+                <wp:lineTo x="21568" y="21548"/>
+                <wp:lineTo x="21568" y="0"/>
+                <wp:lineTo x="0" y="0"/>
+              </wp:wrapPolygon>
+            </wp:wrapTight>
+            <wp:docPr id="17" name="Image 17"/>
+            <wp:cNvGraphicFramePr>
+              <a:graphicFrameLocks xmlns:a="http://schemas.openxmlformats.org/drawingml/2006/main" noChangeAspect="1"/>
+            </wp:cNvGraphicFramePr>
+            <a:graphic xmlns:a="http://schemas.openxmlformats.org/drawingml/2006/main">
+              <a:graphicData uri="http://schemas.openxmlformats.org/drawingml/2006/picture">
+                <pic:pic xmlns:pic="http://schemas.openxmlformats.org/drawingml/2006/picture">
+                  <pic:nvPicPr>
+                    <pic:cNvPr id="0" name="Picture 9"/>
+                    <pic:cNvPicPr>
+                      <a:picLocks noChangeAspect="1" noChangeArrowheads="1"/>
+                    </pic:cNvPicPr>
+                  </pic:nvPicPr>
+                  <pic:blipFill>
+                    <a:blip r:embed="rId24">
+                      <a:extLst>
+                        <a:ext uri="{28A0092B-C50C-407E-A947-70E740481C1C}">
+                          <a14:useLocalDpi xmlns:a14="http://schemas.microsoft.com/office/drawing/2010/main" val="0"/>
+                        </a:ext>
+                      </a:extLst>
+                    </a:blip>
+                    <a:srcRect/>
+                    <a:stretch>
+                      <a:fillRect/>
+                    </a:stretch>
+                  </pic:blipFill>
+                  <pic:spPr bwMode="auto">
+                    <a:xfrm>
+                      <a:off x="0" y="0"/>
+                      <a:ext cx="10321290" cy="5308600"/>
+                    </a:xfrm>
+                    <a:prstGeom prst="rect">
+                      <a:avLst/>
+                    </a:prstGeom>
+                    <a:noFill/>
+                    <a:ln>
+                      <a:noFill/>
+                    </a:ln>
+                  </pic:spPr>
+                </pic:pic>
+              </a:graphicData>
+            </a:graphic>
+            <wp14:sizeRelH relativeFrom="margin">
+              <wp14:pctWidth>0</wp14:pctWidth>
+            </wp14:sizeRelH>
+            <wp14:sizeRelV relativeFrom="margin">
+              <wp14:pctHeight>0</wp14:pctHeight>
+            </wp14:sizeRelV>
+          </wp:anchor>
+        </w:drawing>
+      </w:r>
+    </w:p>
+    <w:p>
+      <w:r>
+        <w:rPr>
+          <w:noProof/>
+        </w:rPr>
+        <w:lastRenderedPageBreak/>
+        <w:drawing>
+          <wp:anchor distT="0" distB="0" distL="114300" distR="114300" simplePos="0" relativeHeight="251674624" behindDoc="1" locked="0" layoutInCell="1" allowOverlap="1">
+            <wp:simplePos x="0" y="0"/>
+            <wp:positionH relativeFrom="margin">
+              <wp:align>center</wp:align>
+            </wp:positionH>
+            <wp:positionV relativeFrom="paragraph">
+              <wp:posOffset>1270</wp:posOffset>
+            </wp:positionV>
+            <wp:extent cx="10076180" cy="5156200"/>
+            <wp:effectExtent l="0" t="0" r="1270" b="6350"/>
+            <wp:wrapTight wrapText="bothSides">
+              <wp:wrapPolygon edited="0">
+                <wp:start x="0" y="0"/>
+                <wp:lineTo x="0" y="21547"/>
+                <wp:lineTo x="21562" y="21547"/>
+                <wp:lineTo x="21562" y="0"/>
+                <wp:lineTo x="0" y="0"/>
+              </wp:wrapPolygon>
+            </wp:wrapTight>
+            <wp:docPr id="18" name="Image 18"/>
+            <wp:cNvGraphicFramePr>
+              <a:graphicFrameLocks xmlns:a="http://schemas.openxmlformats.org/drawingml/2006/main" noChangeAspect="1"/>
+            </wp:cNvGraphicFramePr>
+            <a:graphic xmlns:a="http://schemas.openxmlformats.org/drawingml/2006/main">
+              <a:graphicData uri="http://schemas.openxmlformats.org/drawingml/2006/picture">
+                <pic:pic xmlns:pic="http://schemas.openxmlformats.org/drawingml/2006/picture">
+                  <pic:nvPicPr>
+                    <pic:cNvPr id="0" name="Picture 11"/>
+                    <pic:cNvPicPr>
+                      <a:picLocks noChangeAspect="1" noChangeArrowheads="1"/>
+                    </pic:cNvPicPr>
+                  </pic:nvPicPr>
+                  <pic:blipFill>
+                    <a:blip r:embed="rId25">
+                      <a:extLst>
+                        <a:ext uri="{28A0092B-C50C-407E-A947-70E740481C1C}">
+                          <a14:useLocalDpi xmlns:a14="http://schemas.microsoft.com/office/drawing/2010/main" val="0"/>
+                        </a:ext>
+                      </a:extLst>
+                    </a:blip>
+                    <a:srcRect/>
+                    <a:stretch>
+                      <a:fillRect/>
+                    </a:stretch>
+                  </pic:blipFill>
+                  <pic:spPr bwMode="auto">
+                    <a:xfrm>
+                      <a:off x="0" y="0"/>
+                      <a:ext cx="10076180" cy="5156200"/>
+                    </a:xfrm>
+                    <a:prstGeom prst="rect">
+                      <a:avLst/>
+                    </a:prstGeom>
+                    <a:noFill/>
+                    <a:ln>
+                      <a:noFill/>
+                    </a:ln>
+                  </pic:spPr>
+                </pic:pic>
+              </a:graphicData>
+            </a:graphic>
+            <wp14:sizeRelH relativeFrom="margin">
+              <wp14:pctWidth>0</wp14:pctWidth>
+            </wp14:sizeRelH>
+            <wp14:sizeRelV relativeFrom="margin">
+              <wp14:pctHeight>0</wp14:pctHeight>
+            </wp14:sizeRelV>
+          </wp:anchor>
+        </w:drawing>
+      </w:r>
+    </w:p>
+    <w:p>
+      <w:r>
+        <w:br w:type="page"/>
+      </w:r>
+    </w:p>
+    <w:p>
+      <w:r>
+        <w:rPr>
+          <w:noProof/>
+        </w:rPr>
+        <w:lastRenderedPageBreak/>
+        <w:drawing>
+          <wp:anchor distT="0" distB="0" distL="114300" distR="114300" simplePos="0" relativeHeight="251675648" behindDoc="1" locked="0" layoutInCell="1" allowOverlap="1">
+            <wp:simplePos x="0" y="0"/>
+            <wp:positionH relativeFrom="margin">
+              <wp:align>center</wp:align>
+            </wp:positionH>
+            <wp:positionV relativeFrom="paragraph">
+              <wp:posOffset>204470</wp:posOffset>
+            </wp:positionV>
+            <wp:extent cx="9946640" cy="5105400"/>
+            <wp:effectExtent l="0" t="0" r="0" b="0"/>
+            <wp:wrapTight wrapText="bothSides">
+              <wp:wrapPolygon edited="0">
+                <wp:start x="0" y="0"/>
+                <wp:lineTo x="0" y="21519"/>
+                <wp:lineTo x="21553" y="21519"/>
+                <wp:lineTo x="21553" y="0"/>
+                <wp:lineTo x="0" y="0"/>
+              </wp:wrapPolygon>
+            </wp:wrapTight>
+            <wp:docPr id="19" name="Image 19"/>
+            <wp:cNvGraphicFramePr>
+              <a:graphicFrameLocks xmlns:a="http://schemas.openxmlformats.org/drawingml/2006/main" noChangeAspect="1"/>
+            </wp:cNvGraphicFramePr>
+            <a:graphic xmlns:a="http://schemas.openxmlformats.org/drawingml/2006/main">
+              <a:graphicData uri="http://schemas.openxmlformats.org/drawingml/2006/picture">
+                <pic:pic xmlns:pic="http://schemas.openxmlformats.org/drawingml/2006/picture">
+                  <pic:nvPicPr>
+                    <pic:cNvPr id="0" name="Picture 13"/>
+                    <pic:cNvPicPr>
+                      <a:picLocks noChangeAspect="1" noChangeArrowheads="1"/>
+                    </pic:cNvPicPr>
+                  </pic:nvPicPr>
+                  <pic:blipFill>
+                    <a:blip r:embed="rId26">
+                      <a:extLst>
+                        <a:ext uri="{28A0092B-C50C-407E-A947-70E740481C1C}">
+                          <a14:useLocalDpi xmlns:a14="http://schemas.microsoft.com/office/drawing/2010/main" val="0"/>
+                        </a:ext>
+                      </a:extLst>
+                    </a:blip>
+                    <a:srcRect/>
+                    <a:stretch>
+                      <a:fillRect/>
+                    </a:stretch>
+                  </pic:blipFill>
+                  <pic:spPr bwMode="auto">
+                    <a:xfrm>
+                      <a:off x="0" y="0"/>
+                      <a:ext cx="9946640" cy="5105400"/>
+                    </a:xfrm>
+                    <a:prstGeom prst="rect">
+                      <a:avLst/>
+                    </a:prstGeom>
+                    <a:noFill/>
+                    <a:ln>
+                      <a:noFill/>
+                    </a:ln>
+                  </pic:spPr>
+                </pic:pic>
+              </a:graphicData>
+            </a:graphic>
+            <wp14:sizeRelH relativeFrom="margin">
+              <wp14:pctWidth>0</wp14:pctWidth>
+            </wp14:sizeRelH>
+            <wp14:sizeRelV relativeFrom="margin">
+              <wp14:pctHeight>0</wp14:pctHeight>
+            </wp14:sizeRelV>
+          </wp:anchor>
+        </w:drawing>
+      </w:r>
+    </w:p>
+    <w:p>
+      <w:r>
+        <w:br w:type="page"/>
+      </w:r>
+    </w:p>
+    <w:p>
+      <w:r>
+        <w:rPr>
+          <w:noProof/>
+        </w:rPr>
+        <w:lastRenderedPageBreak/>
+        <w:drawing>
+          <wp:anchor distT="0" distB="0" distL="114300" distR="114300" simplePos="0" relativeHeight="251676672" behindDoc="1" locked="0" layoutInCell="1" allowOverlap="1">
+            <wp:simplePos x="0" y="0"/>
+            <wp:positionH relativeFrom="margin">
+              <wp:align>center</wp:align>
+            </wp:positionH>
+            <wp:positionV relativeFrom="paragraph">
+              <wp:posOffset>217170</wp:posOffset>
+            </wp:positionV>
+            <wp:extent cx="9975850" cy="5130800"/>
+            <wp:effectExtent l="0" t="0" r="6350" b="0"/>
+            <wp:wrapTight wrapText="bothSides">
+              <wp:wrapPolygon edited="0">
+                <wp:start x="0" y="0"/>
+                <wp:lineTo x="0" y="21493"/>
+                <wp:lineTo x="21573" y="21493"/>
+                <wp:lineTo x="21573" y="0"/>
+                <wp:lineTo x="0" y="0"/>
+              </wp:wrapPolygon>
+            </wp:wrapTight>
+            <wp:docPr id="20" name="Image 20"/>
+            <wp:cNvGraphicFramePr>
+              <a:graphicFrameLocks xmlns:a="http://schemas.openxmlformats.org/drawingml/2006/main" noChangeAspect="1"/>
+            </wp:cNvGraphicFramePr>
+            <a:graphic xmlns:a="http://schemas.openxmlformats.org/drawingml/2006/main">
+              <a:graphicData uri="http://schemas.openxmlformats.org/drawingml/2006/picture">
+                <pic:pic xmlns:pic="http://schemas.openxmlformats.org/drawingml/2006/picture">
+                  <pic:nvPicPr>
+                    <pic:cNvPr id="0" name="Picture 15"/>
+                    <pic:cNvPicPr>
+                      <a:picLocks noChangeAspect="1" noChangeArrowheads="1"/>
+                    </pic:cNvPicPr>
+                  </pic:nvPicPr>
+                  <pic:blipFill>
+                    <a:blip r:embed="rId27">
+                      <a:extLst>
+                        <a:ext uri="{28A0092B-C50C-407E-A947-70E740481C1C}">
+                          <a14:useLocalDpi xmlns:a14="http://schemas.microsoft.com/office/drawing/2010/main" val="0"/>
+                        </a:ext>
+                      </a:extLst>
+                    </a:blip>
+                    <a:srcRect/>
+                    <a:stretch>
+                      <a:fillRect/>
+                    </a:stretch>
+                  </pic:blipFill>
+                  <pic:spPr bwMode="auto">
+                    <a:xfrm>
+                      <a:off x="0" y="0"/>
+                      <a:ext cx="9975850" cy="5130800"/>
+                    </a:xfrm>
+                    <a:prstGeom prst="rect">
+                      <a:avLst/>
+                    </a:prstGeom>
+                    <a:noFill/>
+                    <a:ln>
+                      <a:noFill/>
+                    </a:ln>
+                  </pic:spPr>
+                </pic:pic>
+              </a:graphicData>
+            </a:graphic>
+            <wp14:sizeRelH relativeFrom="margin">
+              <wp14:pctWidth>0</wp14:pctWidth>
+            </wp14:sizeRelH>
+            <wp14:sizeRelV relativeFrom="margin">
+              <wp14:pctHeight>0</wp14:pctHeight>
+            </wp14:sizeRelV>
+          </wp:anchor>
+        </w:drawing>
+      </w:r>
+    </w:p>
     <w:sectPr>
-      <w:headerReference w:type="default" r:id="rId19"/>
-      <w:footerReference w:type="default" r:id="rId20"/>
-      <w:pgSz w:w="11906" w:h="16838" w:code="9"/>
-      <w:pgMar w:top="1417" w:right="1417" w:bottom="1417" w:left="1417" w:header="708" w:footer="708" w:gutter="0"/>
+      <w:pgSz w:w="16838" w:h="11906" w:orient="landscape" w:code="9"/>
+      <w:pgMar w:top="1418" w:right="1418" w:bottom="1418" w:left="1418" w:header="709" w:footer="709" w:gutter="0"/>
       <w:cols w:space="708"/>
       <w:docGrid w:linePitch="360"/>
     </w:sectPr>
@@ -2938,7 +3531,7 @@
       <w:rPr>
         <w:rFonts w:asciiTheme="majorHAnsi" w:eastAsiaTheme="majorEastAsia" w:hAnsiTheme="majorHAnsi" w:cstheme="majorBidi"/>
       </w:rPr>
-      <w:id w:val="480504119"/>
+      <w:id w:val="516590214"/>
       <w:docPartObj>
         <w:docPartGallery w:val="Page Numbers (Bottom of Page)"/>
         <w:docPartUnique/>
@@ -2951,7 +3544,7 @@
           <w:rPr>
             <w:rFonts w:asciiTheme="majorHAnsi" w:eastAsiaTheme="majorEastAsia" w:hAnsiTheme="majorHAnsi" w:cstheme="majorBidi"/>
           </w:rPr>
-          <w:id w:val="1806425445"/>
+          <w:id w:val="-1793278662"/>
         </w:sdtPr>
         <w:sdtEndPr/>
         <w:sdtContent>
@@ -5261,7 +5854,7 @@
 </file>
 
 <file path=customXml/itemProps1.xml><?xml version="1.0" encoding="utf-8"?>
-<ds:datastoreItem xmlns:ds="http://schemas.openxmlformats.org/officeDocument/2006/customXml" ds:itemID="{E214FE01-F38F-4ADD-B750-7BAEF23631A1}">
+<ds:datastoreItem xmlns:ds="http://schemas.openxmlformats.org/officeDocument/2006/customXml" ds:itemID="{3479F6C7-D9CC-46DF-845A-A6E8CA10AE88}">
   <ds:schemaRefs>
     <ds:schemaRef ds:uri="http://schemas.openxmlformats.org/officeDocument/2006/bibliography"/>
   </ds:schemaRefs>

</xml_diff>